<commit_message>
change the safe state in functional safety requirements
</commit_message>
<xml_diff>
--- a/Template_Files/03_FunctionalSafetyConcept_LaneAssistance_Template.docx
+++ b/Template_Files/03_FunctionalSafetyConcept_LaneAssistance_Template.docx
@@ -470,7 +470,7 @@
         <w:tblStyle w:val="Table1"/>
         <w:tblW w:w="9630" w:type="dxa"/>
         <w:jc w:val="left"/>
-        <w:tblInd w:w="-135" w:type="dxa"/>
+        <w:tblInd w:w="-140" w:type="dxa"/>
         <w:tblBorders>
           <w:top w:val="single" w:sz="4" w:space="0" w:color="000001"/>
           <w:left w:val="single" w:sz="4" w:space="0" w:color="000001"/>
@@ -481,7 +481,7 @@
         </w:tblBorders>
         <w:tblCellMar>
           <w:top w:w="0" w:type="dxa"/>
-          <w:left w:w="88" w:type="dxa"/>
+          <w:left w:w="83" w:type="dxa"/>
           <w:bottom w:w="0" w:type="dxa"/>
           <w:right w:w="108" w:type="dxa"/>
         </w:tblCellMar>
@@ -508,7 +508,7 @@
             </w:tcBorders>
             <w:shd w:fill="auto" w:val="clear"/>
             <w:tcMar>
-              <w:left w:w="88" w:type="dxa"/>
+              <w:left w:w="83" w:type="dxa"/>
             </w:tcMar>
           </w:tcPr>
           <w:p>
@@ -549,7 +549,7 @@
             </w:tcBorders>
             <w:shd w:fill="auto" w:val="clear"/>
             <w:tcMar>
-              <w:left w:w="88" w:type="dxa"/>
+              <w:left w:w="83" w:type="dxa"/>
             </w:tcMar>
           </w:tcPr>
           <w:p>
@@ -590,7 +590,7 @@
             </w:tcBorders>
             <w:shd w:fill="auto" w:val="clear"/>
             <w:tcMar>
-              <w:left w:w="88" w:type="dxa"/>
+              <w:left w:w="83" w:type="dxa"/>
             </w:tcMar>
           </w:tcPr>
           <w:p>
@@ -631,7 +631,7 @@
             </w:tcBorders>
             <w:shd w:fill="auto" w:val="clear"/>
             <w:tcMar>
-              <w:left w:w="88" w:type="dxa"/>
+              <w:left w:w="83" w:type="dxa"/>
             </w:tcMar>
           </w:tcPr>
           <w:p>
@@ -675,7 +675,7 @@
             </w:tcBorders>
             <w:shd w:fill="auto" w:val="clear"/>
             <w:tcMar>
-              <w:left w:w="88" w:type="dxa"/>
+              <w:left w:w="83" w:type="dxa"/>
             </w:tcMar>
           </w:tcPr>
           <w:p>
@@ -712,7 +712,7 @@
             </w:tcBorders>
             <w:shd w:fill="auto" w:val="clear"/>
             <w:tcMar>
-              <w:left w:w="88" w:type="dxa"/>
+              <w:left w:w="83" w:type="dxa"/>
             </w:tcMar>
           </w:tcPr>
           <w:p>
@@ -749,7 +749,7 @@
             </w:tcBorders>
             <w:shd w:fill="auto" w:val="clear"/>
             <w:tcMar>
-              <w:left w:w="88" w:type="dxa"/>
+              <w:left w:w="83" w:type="dxa"/>
             </w:tcMar>
           </w:tcPr>
           <w:p>
@@ -786,7 +786,7 @@
             </w:tcBorders>
             <w:shd w:fill="auto" w:val="clear"/>
             <w:tcMar>
-              <w:left w:w="88" w:type="dxa"/>
+              <w:left w:w="83" w:type="dxa"/>
             </w:tcMar>
           </w:tcPr>
           <w:p>
@@ -826,7 +826,7 @@
             </w:tcBorders>
             <w:shd w:fill="auto" w:val="clear"/>
             <w:tcMar>
-              <w:left w:w="88" w:type="dxa"/>
+              <w:left w:w="83" w:type="dxa"/>
             </w:tcMar>
           </w:tcPr>
           <w:p>
@@ -863,7 +863,7 @@
             </w:tcBorders>
             <w:shd w:fill="auto" w:val="clear"/>
             <w:tcMar>
-              <w:left w:w="88" w:type="dxa"/>
+              <w:left w:w="83" w:type="dxa"/>
             </w:tcMar>
           </w:tcPr>
           <w:p>
@@ -900,7 +900,7 @@
             </w:tcBorders>
             <w:shd w:fill="auto" w:val="clear"/>
             <w:tcMar>
-              <w:left w:w="88" w:type="dxa"/>
+              <w:left w:w="83" w:type="dxa"/>
             </w:tcMar>
           </w:tcPr>
           <w:p>
@@ -937,7 +937,7 @@
             </w:tcBorders>
             <w:shd w:fill="auto" w:val="clear"/>
             <w:tcMar>
-              <w:left w:w="88" w:type="dxa"/>
+              <w:left w:w="83" w:type="dxa"/>
             </w:tcMar>
           </w:tcPr>
           <w:p>
@@ -977,7 +977,7 @@
             </w:tcBorders>
             <w:shd w:fill="auto" w:val="clear"/>
             <w:tcMar>
-              <w:left w:w="88" w:type="dxa"/>
+              <w:left w:w="83" w:type="dxa"/>
             </w:tcMar>
           </w:tcPr>
           <w:p>
@@ -1014,7 +1014,7 @@
             </w:tcBorders>
             <w:shd w:fill="auto" w:val="clear"/>
             <w:tcMar>
-              <w:left w:w="88" w:type="dxa"/>
+              <w:left w:w="83" w:type="dxa"/>
             </w:tcMar>
           </w:tcPr>
           <w:p>
@@ -1051,7 +1051,7 @@
             </w:tcBorders>
             <w:shd w:fill="auto" w:val="clear"/>
             <w:tcMar>
-              <w:left w:w="88" w:type="dxa"/>
+              <w:left w:w="83" w:type="dxa"/>
             </w:tcMar>
           </w:tcPr>
           <w:p>
@@ -1088,7 +1088,7 @@
             </w:tcBorders>
             <w:shd w:fill="auto" w:val="clear"/>
             <w:tcMar>
-              <w:left w:w="88" w:type="dxa"/>
+              <w:left w:w="83" w:type="dxa"/>
             </w:tcMar>
           </w:tcPr>
           <w:p>
@@ -1128,7 +1128,7 @@
             </w:tcBorders>
             <w:shd w:fill="auto" w:val="clear"/>
             <w:tcMar>
-              <w:left w:w="88" w:type="dxa"/>
+              <w:left w:w="83" w:type="dxa"/>
             </w:tcMar>
           </w:tcPr>
           <w:p>
@@ -1165,7 +1165,7 @@
             </w:tcBorders>
             <w:shd w:fill="auto" w:val="clear"/>
             <w:tcMar>
-              <w:left w:w="88" w:type="dxa"/>
+              <w:left w:w="83" w:type="dxa"/>
             </w:tcMar>
           </w:tcPr>
           <w:p>
@@ -1202,7 +1202,7 @@
             </w:tcBorders>
             <w:shd w:fill="auto" w:val="clear"/>
             <w:tcMar>
-              <w:left w:w="88" w:type="dxa"/>
+              <w:left w:w="83" w:type="dxa"/>
             </w:tcMar>
           </w:tcPr>
           <w:p>
@@ -1239,7 +1239,7 @@
             </w:tcBorders>
             <w:shd w:fill="auto" w:val="clear"/>
             <w:tcMar>
-              <w:left w:w="88" w:type="dxa"/>
+              <w:left w:w="83" w:type="dxa"/>
             </w:tcMar>
           </w:tcPr>
           <w:p>
@@ -1279,7 +1279,7 @@
             </w:tcBorders>
             <w:shd w:fill="auto" w:val="clear"/>
             <w:tcMar>
-              <w:left w:w="88" w:type="dxa"/>
+              <w:left w:w="83" w:type="dxa"/>
             </w:tcMar>
           </w:tcPr>
           <w:p>
@@ -1316,7 +1316,7 @@
             </w:tcBorders>
             <w:shd w:fill="auto" w:val="clear"/>
             <w:tcMar>
-              <w:left w:w="88" w:type="dxa"/>
+              <w:left w:w="83" w:type="dxa"/>
             </w:tcMar>
           </w:tcPr>
           <w:p>
@@ -1356,7 +1356,7 @@
             </w:tcBorders>
             <w:shd w:fill="auto" w:val="clear"/>
             <w:tcMar>
-              <w:left w:w="88" w:type="dxa"/>
+              <w:left w:w="83" w:type="dxa"/>
             </w:tcMar>
           </w:tcPr>
           <w:p>
@@ -1393,7 +1393,7 @@
             </w:tcBorders>
             <w:shd w:fill="auto" w:val="clear"/>
             <w:tcMar>
-              <w:left w:w="88" w:type="dxa"/>
+              <w:left w:w="83" w:type="dxa"/>
             </w:tcMar>
           </w:tcPr>
           <w:p>
@@ -1959,87 +1959,7 @@
           <w:vertAlign w:val="baseline"/>
           <w:lang w:val="en" w:eastAsia="zh-CN" w:bidi="hi-IN"/>
         </w:rPr>
-        <w:t xml:space="preserve">1. Turning </w:t>
-      </w:r>
-      <w:r>
-        <w:rPr>
-          <w:rFonts w:eastAsia="Arial" w:cs="Arial"/>
-          <w:b w:val="false"/>
-          <w:i w:val="false"/>
-          <w:caps w:val="false"/>
-          <w:smallCaps w:val="false"/>
-          <w:strike w:val="false"/>
-          <w:dstrike w:val="false"/>
-          <w:color w:val="000000"/>
-          <w:position w:val="0"/>
-          <w:sz w:val="22"/>
-          <w:sz w:val="22"/>
-          <w:szCs w:val="22"/>
-          <w:u w:val="none"/>
-          <w:vertAlign w:val="baseline"/>
-          <w:lang w:val="en" w:eastAsia="zh-CN" w:bidi="hi-IN"/>
-        </w:rPr>
-        <w:t>safety goal</w:t>
-      </w:r>
-      <w:r>
-        <w:rPr>
-          <w:rFonts w:eastAsia="Arial" w:cs="Arial"/>
-          <w:b w:val="false"/>
-          <w:i w:val="false"/>
-          <w:caps w:val="false"/>
-          <w:smallCaps w:val="false"/>
-          <w:strike w:val="false"/>
-          <w:dstrike w:val="false"/>
-          <w:color w:val="000000"/>
-          <w:position w:val="0"/>
-          <w:sz w:val="22"/>
-          <w:sz w:val="22"/>
-          <w:szCs w:val="22"/>
-          <w:u w:val="none"/>
-          <w:vertAlign w:val="baseline"/>
-          <w:lang w:val="en" w:eastAsia="zh-CN" w:bidi="hi-IN"/>
-        </w:rPr>
-        <w:t xml:space="preserve"> into </w:t>
-      </w:r>
-      <w:r>
-        <w:rPr>
-          <w:rFonts w:eastAsia="Arial" w:cs="Arial"/>
-          <w:b w:val="false"/>
-          <w:i w:val="false"/>
-          <w:caps w:val="false"/>
-          <w:smallCaps w:val="false"/>
-          <w:strike w:val="false"/>
-          <w:dstrike w:val="false"/>
-          <w:color w:val="000000"/>
-          <w:position w:val="0"/>
-          <w:sz w:val="22"/>
-          <w:sz w:val="22"/>
-          <w:szCs w:val="22"/>
-          <w:u w:val="none"/>
-          <w:vertAlign w:val="baseline"/>
-          <w:lang w:val="en" w:eastAsia="zh-CN" w:bidi="hi-IN"/>
-        </w:rPr>
-        <w:t>functional</w:t>
-      </w:r>
-      <w:r>
-        <w:rPr>
-          <w:rFonts w:eastAsia="Arial" w:cs="Arial"/>
-          <w:b w:val="false"/>
-          <w:i w:val="false"/>
-          <w:caps w:val="false"/>
-          <w:smallCaps w:val="false"/>
-          <w:strike w:val="false"/>
-          <w:dstrike w:val="false"/>
-          <w:color w:val="000000"/>
-          <w:position w:val="0"/>
-          <w:sz w:val="22"/>
-          <w:sz w:val="22"/>
-          <w:szCs w:val="22"/>
-          <w:u w:val="none"/>
-          <w:vertAlign w:val="baseline"/>
-          <w:lang w:val="en" w:eastAsia="zh-CN" w:bidi="hi-IN"/>
-        </w:rPr>
-        <w:t xml:space="preserve"> safety requirements.</w:t>
+        <w:t>1. Turning safety goal into functional safety requirements.</w:t>
       </w:r>
     </w:p>
     <w:p>
@@ -2085,87 +2005,7 @@
           <w:vertAlign w:val="baseline"/>
           <w:lang w:val="en" w:eastAsia="zh-CN" w:bidi="hi-IN"/>
         </w:rPr>
-        <w:t xml:space="preserve">2. Allocating </w:t>
-      </w:r>
-      <w:r>
-        <w:rPr>
-          <w:rFonts w:eastAsia="Arial" w:cs="Arial"/>
-          <w:b w:val="false"/>
-          <w:i w:val="false"/>
-          <w:caps w:val="false"/>
-          <w:smallCaps w:val="false"/>
-          <w:strike w:val="false"/>
-          <w:dstrike w:val="false"/>
-          <w:color w:val="000000"/>
-          <w:position w:val="0"/>
-          <w:sz w:val="22"/>
-          <w:sz w:val="22"/>
-          <w:szCs w:val="22"/>
-          <w:u w:val="none"/>
-          <w:vertAlign w:val="baseline"/>
-          <w:lang w:val="en" w:eastAsia="zh-CN" w:bidi="hi-IN"/>
-        </w:rPr>
-        <w:t>functional</w:t>
-      </w:r>
-      <w:r>
-        <w:rPr>
-          <w:rFonts w:eastAsia="Arial" w:cs="Arial"/>
-          <w:b w:val="false"/>
-          <w:i w:val="false"/>
-          <w:caps w:val="false"/>
-          <w:smallCaps w:val="false"/>
-          <w:strike w:val="false"/>
-          <w:dstrike w:val="false"/>
-          <w:color w:val="000000"/>
-          <w:position w:val="0"/>
-          <w:sz w:val="22"/>
-          <w:sz w:val="22"/>
-          <w:szCs w:val="22"/>
-          <w:u w:val="none"/>
-          <w:vertAlign w:val="baseline"/>
-          <w:lang w:val="en" w:eastAsia="zh-CN" w:bidi="hi-IN"/>
-        </w:rPr>
-        <w:t xml:space="preserve"> safety requirements to the </w:t>
-      </w:r>
-      <w:r>
-        <w:rPr>
-          <w:rFonts w:eastAsia="Arial" w:cs="Arial"/>
-          <w:b w:val="false"/>
-          <w:i w:val="false"/>
-          <w:caps w:val="false"/>
-          <w:smallCaps w:val="false"/>
-          <w:strike w:val="false"/>
-          <w:dstrike w:val="false"/>
-          <w:color w:val="000000"/>
-          <w:position w:val="0"/>
-          <w:sz w:val="22"/>
-          <w:sz w:val="22"/>
-          <w:szCs w:val="22"/>
-          <w:u w:val="none"/>
-          <w:vertAlign w:val="baseline"/>
-          <w:lang w:val="en" w:eastAsia="zh-CN" w:bidi="hi-IN"/>
-        </w:rPr>
-        <w:t>item</w:t>
-      </w:r>
-      <w:r>
-        <w:rPr>
-          <w:rFonts w:eastAsia="Arial" w:cs="Arial"/>
-          <w:b w:val="false"/>
-          <w:i w:val="false"/>
-          <w:caps w:val="false"/>
-          <w:smallCaps w:val="false"/>
-          <w:strike w:val="false"/>
-          <w:dstrike w:val="false"/>
-          <w:color w:val="000000"/>
-          <w:position w:val="0"/>
-          <w:sz w:val="22"/>
-          <w:sz w:val="22"/>
-          <w:szCs w:val="22"/>
-          <w:u w:val="none"/>
-          <w:vertAlign w:val="baseline"/>
-          <w:lang w:val="en" w:eastAsia="zh-CN" w:bidi="hi-IN"/>
-        </w:rPr>
-        <w:t xml:space="preserve"> architecture.</w:t>
+        <w:t>2. Allocating functional safety requirements to the item architecture.</w:t>
       </w:r>
     </w:p>
     <w:p>
@@ -2373,7 +2213,7 @@
         <w:tblStyle w:val="Table2"/>
         <w:tblW w:w="9360" w:type="dxa"/>
         <w:jc w:val="left"/>
-        <w:tblInd w:w="-56" w:type="dxa"/>
+        <w:tblInd w:w="-66" w:type="dxa"/>
         <w:tblBorders>
           <w:top w:val="single" w:sz="8" w:space="0" w:color="000001"/>
           <w:left w:val="single" w:sz="8" w:space="0" w:color="000001"/>
@@ -2384,7 +2224,7 @@
         </w:tblBorders>
         <w:tblCellMar>
           <w:top w:w="100" w:type="dxa"/>
-          <w:left w:w="50" w:type="dxa"/>
+          <w:left w:w="40" w:type="dxa"/>
           <w:bottom w:w="100" w:type="dxa"/>
           <w:right w:w="100" w:type="dxa"/>
         </w:tblCellMar>
@@ -2409,7 +2249,7 @@
             </w:tcBorders>
             <w:shd w:fill="B7B7B7"/>
             <w:tcMar>
-              <w:left w:w="50" w:type="dxa"/>
+              <w:left w:w="40" w:type="dxa"/>
             </w:tcMar>
           </w:tcPr>
           <w:p>
@@ -2448,7 +2288,7 @@
             </w:tcBorders>
             <w:shd w:fill="B7B7B7"/>
             <w:tcMar>
-              <w:left w:w="50" w:type="dxa"/>
+              <w:left w:w="40" w:type="dxa"/>
             </w:tcMar>
           </w:tcPr>
           <w:p>
@@ -2490,7 +2330,7 @@
             </w:tcBorders>
             <w:shd w:fill="auto" w:val="clear"/>
             <w:tcMar>
-              <w:left w:w="50" w:type="dxa"/>
+              <w:left w:w="40" w:type="dxa"/>
             </w:tcMar>
           </w:tcPr>
           <w:p>
@@ -2524,7 +2364,7 @@
             </w:tcBorders>
             <w:shd w:fill="auto" w:val="clear"/>
             <w:tcMar>
-              <w:left w:w="50" w:type="dxa"/>
+              <w:left w:w="40" w:type="dxa"/>
             </w:tcMar>
           </w:tcPr>
           <w:p>
@@ -2561,7 +2401,7 @@
             </w:tcBorders>
             <w:shd w:fill="auto" w:val="clear"/>
             <w:tcMar>
-              <w:left w:w="50" w:type="dxa"/>
+              <w:left w:w="40" w:type="dxa"/>
             </w:tcMar>
           </w:tcPr>
           <w:p>
@@ -2591,7 +2431,7 @@
             </w:tcBorders>
             <w:shd w:fill="auto" w:val="clear"/>
             <w:tcMar>
-              <w:left w:w="50" w:type="dxa"/>
+              <w:left w:w="40" w:type="dxa"/>
             </w:tcMar>
           </w:tcPr>
           <w:p>
@@ -2773,7 +2613,7 @@
         <w:tblStyle w:val="Table3"/>
         <w:tblW w:w="9360" w:type="dxa"/>
         <w:jc w:val="left"/>
-        <w:tblInd w:w="-56" w:type="dxa"/>
+        <w:tblInd w:w="-66" w:type="dxa"/>
         <w:tblBorders>
           <w:top w:val="single" w:sz="8" w:space="0" w:color="000001"/>
           <w:left w:val="single" w:sz="8" w:space="0" w:color="000001"/>
@@ -2784,7 +2624,7 @@
         </w:tblBorders>
         <w:tblCellMar>
           <w:top w:w="100" w:type="dxa"/>
-          <w:left w:w="50" w:type="dxa"/>
+          <w:left w:w="40" w:type="dxa"/>
           <w:bottom w:w="100" w:type="dxa"/>
           <w:right w:w="100" w:type="dxa"/>
         </w:tblCellMar>
@@ -2809,7 +2649,7 @@
             </w:tcBorders>
             <w:shd w:fill="B7B7B7"/>
             <w:tcMar>
-              <w:left w:w="50" w:type="dxa"/>
+              <w:left w:w="40" w:type="dxa"/>
             </w:tcMar>
           </w:tcPr>
           <w:p>
@@ -2848,7 +2688,7 @@
             </w:tcBorders>
             <w:shd w:fill="B7B7B7"/>
             <w:tcMar>
-              <w:left w:w="50" w:type="dxa"/>
+              <w:left w:w="40" w:type="dxa"/>
             </w:tcMar>
           </w:tcPr>
           <w:p>
@@ -2890,7 +2730,7 @@
             </w:tcBorders>
             <w:shd w:fill="auto" w:val="clear"/>
             <w:tcMar>
-              <w:left w:w="50" w:type="dxa"/>
+              <w:left w:w="40" w:type="dxa"/>
             </w:tcMar>
           </w:tcPr>
           <w:p>
@@ -2924,7 +2764,7 @@
             </w:tcBorders>
             <w:shd w:fill="auto" w:val="clear"/>
             <w:tcMar>
-              <w:left w:w="50" w:type="dxa"/>
+              <w:left w:w="40" w:type="dxa"/>
             </w:tcMar>
           </w:tcPr>
           <w:p>
@@ -2961,7 +2801,7 @@
             </w:tcBorders>
             <w:shd w:fill="auto" w:val="clear"/>
             <w:tcMar>
-              <w:left w:w="50" w:type="dxa"/>
+              <w:left w:w="40" w:type="dxa"/>
             </w:tcMar>
           </w:tcPr>
           <w:p>
@@ -2995,7 +2835,7 @@
             </w:tcBorders>
             <w:shd w:fill="auto" w:val="clear"/>
             <w:tcMar>
-              <w:left w:w="50" w:type="dxa"/>
+              <w:left w:w="40" w:type="dxa"/>
             </w:tcMar>
           </w:tcPr>
           <w:p>
@@ -3032,7 +2872,7 @@
             </w:tcBorders>
             <w:shd w:fill="auto" w:val="clear"/>
             <w:tcMar>
-              <w:left w:w="50" w:type="dxa"/>
+              <w:left w:w="40" w:type="dxa"/>
             </w:tcMar>
           </w:tcPr>
           <w:p>
@@ -3062,7 +2902,7 @@
             </w:tcBorders>
             <w:shd w:fill="auto" w:val="clear"/>
             <w:tcMar>
-              <w:left w:w="50" w:type="dxa"/>
+              <w:left w:w="40" w:type="dxa"/>
             </w:tcMar>
           </w:tcPr>
           <w:p>
@@ -3099,7 +2939,7 @@
             </w:tcBorders>
             <w:shd w:fill="auto" w:val="clear"/>
             <w:tcMar>
-              <w:left w:w="50" w:type="dxa"/>
+              <w:left w:w="40" w:type="dxa"/>
             </w:tcMar>
           </w:tcPr>
           <w:p>
@@ -3133,7 +2973,7 @@
             </w:tcBorders>
             <w:shd w:fill="auto" w:val="clear"/>
             <w:tcMar>
-              <w:left w:w="50" w:type="dxa"/>
+              <w:left w:w="40" w:type="dxa"/>
             </w:tcMar>
           </w:tcPr>
           <w:p>
@@ -3170,7 +3010,7 @@
             </w:tcBorders>
             <w:shd w:fill="auto" w:val="clear"/>
             <w:tcMar>
-              <w:left w:w="50" w:type="dxa"/>
+              <w:left w:w="40" w:type="dxa"/>
             </w:tcMar>
           </w:tcPr>
           <w:p>
@@ -3204,7 +3044,7 @@
             </w:tcBorders>
             <w:shd w:fill="auto" w:val="clear"/>
             <w:tcMar>
-              <w:left w:w="50" w:type="dxa"/>
+              <w:left w:w="40" w:type="dxa"/>
             </w:tcMar>
           </w:tcPr>
           <w:p>
@@ -3241,7 +3081,7 @@
             </w:tcBorders>
             <w:shd w:fill="auto" w:val="clear"/>
             <w:tcMar>
-              <w:left w:w="50" w:type="dxa"/>
+              <w:left w:w="40" w:type="dxa"/>
             </w:tcMar>
           </w:tcPr>
           <w:p>
@@ -3275,7 +3115,7 @@
             </w:tcBorders>
             <w:shd w:fill="auto" w:val="clear"/>
             <w:tcMar>
-              <w:left w:w="50" w:type="dxa"/>
+              <w:left w:w="40" w:type="dxa"/>
             </w:tcMar>
           </w:tcPr>
           <w:p>
@@ -3312,7 +3152,7 @@
             </w:tcBorders>
             <w:shd w:fill="auto" w:val="clear"/>
             <w:tcMar>
-              <w:left w:w="50" w:type="dxa"/>
+              <w:left w:w="40" w:type="dxa"/>
             </w:tcMar>
           </w:tcPr>
           <w:p>
@@ -3346,7 +3186,7 @@
             </w:tcBorders>
             <w:shd w:fill="auto" w:val="clear"/>
             <w:tcMar>
-              <w:left w:w="50" w:type="dxa"/>
+              <w:left w:w="40" w:type="dxa"/>
             </w:tcMar>
           </w:tcPr>
           <w:p>
@@ -3534,7 +3374,7 @@
         <w:tblStyle w:val="Table4"/>
         <w:tblW w:w="9360" w:type="dxa"/>
         <w:jc w:val="left"/>
-        <w:tblInd w:w="-56" w:type="dxa"/>
+        <w:tblInd w:w="-66" w:type="dxa"/>
         <w:tblBorders>
           <w:top w:val="single" w:sz="8" w:space="0" w:color="000001"/>
           <w:left w:val="single" w:sz="8" w:space="0" w:color="000001"/>
@@ -3545,7 +3385,7 @@
         </w:tblBorders>
         <w:tblCellMar>
           <w:top w:w="100" w:type="dxa"/>
-          <w:left w:w="50" w:type="dxa"/>
+          <w:left w:w="40" w:type="dxa"/>
           <w:bottom w:w="100" w:type="dxa"/>
           <w:right w:w="100" w:type="dxa"/>
         </w:tblCellMar>
@@ -3572,7 +3412,7 @@
             </w:tcBorders>
             <w:shd w:fill="CCCCCC"/>
             <w:tcMar>
-              <w:left w:w="50" w:type="dxa"/>
+              <w:left w:w="40" w:type="dxa"/>
             </w:tcMar>
           </w:tcPr>
           <w:p>
@@ -3611,7 +3451,7 @@
             </w:tcBorders>
             <w:shd w:fill="CCCCCC"/>
             <w:tcMar>
-              <w:left w:w="50" w:type="dxa"/>
+              <w:left w:w="40" w:type="dxa"/>
             </w:tcMar>
           </w:tcPr>
           <w:p>
@@ -3650,7 +3490,7 @@
             </w:tcBorders>
             <w:shd w:fill="CCCCCC"/>
             <w:tcMar>
-              <w:left w:w="50" w:type="dxa"/>
+              <w:left w:w="40" w:type="dxa"/>
             </w:tcMar>
           </w:tcPr>
           <w:p>
@@ -3689,7 +3529,7 @@
             </w:tcBorders>
             <w:shd w:fill="CCCCCC"/>
             <w:tcMar>
-              <w:left w:w="50" w:type="dxa"/>
+              <w:left w:w="40" w:type="dxa"/>
             </w:tcMar>
           </w:tcPr>
           <w:p>
@@ -3731,7 +3571,7 @@
             </w:tcBorders>
             <w:shd w:fill="auto" w:val="clear"/>
             <w:tcMar>
-              <w:left w:w="50" w:type="dxa"/>
+              <w:left w:w="40" w:type="dxa"/>
             </w:tcMar>
           </w:tcPr>
           <w:p>
@@ -3765,7 +3605,7 @@
             </w:tcBorders>
             <w:shd w:fill="auto" w:val="clear"/>
             <w:tcMar>
-              <w:left w:w="50" w:type="dxa"/>
+              <w:left w:w="40" w:type="dxa"/>
             </w:tcMar>
           </w:tcPr>
           <w:p>
@@ -3799,7 +3639,7 @@
             </w:tcBorders>
             <w:shd w:fill="auto" w:val="clear"/>
             <w:tcMar>
-              <w:left w:w="50" w:type="dxa"/>
+              <w:left w:w="40" w:type="dxa"/>
             </w:tcMar>
           </w:tcPr>
           <w:p>
@@ -3833,7 +3673,7 @@
             </w:tcBorders>
             <w:shd w:fill="auto" w:val="clear"/>
             <w:tcMar>
-              <w:left w:w="50" w:type="dxa"/>
+              <w:left w:w="40" w:type="dxa"/>
             </w:tcMar>
           </w:tcPr>
           <w:p>
@@ -3870,7 +3710,7 @@
             </w:tcBorders>
             <w:shd w:fill="auto" w:val="clear"/>
             <w:tcMar>
-              <w:left w:w="50" w:type="dxa"/>
+              <w:left w:w="40" w:type="dxa"/>
             </w:tcMar>
           </w:tcPr>
           <w:p>
@@ -3904,7 +3744,7 @@
             </w:tcBorders>
             <w:shd w:fill="auto" w:val="clear"/>
             <w:tcMar>
-              <w:left w:w="50" w:type="dxa"/>
+              <w:left w:w="40" w:type="dxa"/>
             </w:tcMar>
           </w:tcPr>
           <w:p>
@@ -3934,7 +3774,7 @@
             </w:tcBorders>
             <w:shd w:fill="auto" w:val="clear"/>
             <w:tcMar>
-              <w:left w:w="50" w:type="dxa"/>
+              <w:left w:w="40" w:type="dxa"/>
             </w:tcMar>
           </w:tcPr>
           <w:p>
@@ -3968,7 +3808,7 @@
             </w:tcBorders>
             <w:shd w:fill="auto" w:val="clear"/>
             <w:tcMar>
-              <w:left w:w="50" w:type="dxa"/>
+              <w:left w:w="40" w:type="dxa"/>
             </w:tcMar>
           </w:tcPr>
           <w:p>
@@ -4013,7 +3853,7 @@
             </w:tcBorders>
             <w:shd w:fill="auto" w:val="clear"/>
             <w:tcMar>
-              <w:left w:w="50" w:type="dxa"/>
+              <w:left w:w="40" w:type="dxa"/>
             </w:tcMar>
           </w:tcPr>
           <w:p>
@@ -4047,7 +3887,7 @@
             </w:tcBorders>
             <w:shd w:fill="auto" w:val="clear"/>
             <w:tcMar>
-              <w:left w:w="50" w:type="dxa"/>
+              <w:left w:w="40" w:type="dxa"/>
             </w:tcMar>
           </w:tcPr>
           <w:p>
@@ -4081,7 +3921,7 @@
             </w:tcBorders>
             <w:shd w:fill="auto" w:val="clear"/>
             <w:tcMar>
-              <w:left w:w="50" w:type="dxa"/>
+              <w:left w:w="40" w:type="dxa"/>
             </w:tcMar>
           </w:tcPr>
           <w:p>
@@ -4115,7 +3955,7 @@
             </w:tcBorders>
             <w:shd w:fill="auto" w:val="clear"/>
             <w:tcMar>
-              <w:left w:w="50" w:type="dxa"/>
+              <w:left w:w="40" w:type="dxa"/>
             </w:tcMar>
           </w:tcPr>
           <w:p>
@@ -4213,7 +4053,7 @@
         <w:tblStyle w:val="Table5"/>
         <w:tblW w:w="9555" w:type="dxa"/>
         <w:jc w:val="left"/>
-        <w:tblInd w:w="-56" w:type="dxa"/>
+        <w:tblInd w:w="-66" w:type="dxa"/>
         <w:tblBorders>
           <w:top w:val="single" w:sz="8" w:space="0" w:color="000001"/>
           <w:left w:val="single" w:sz="8" w:space="0" w:color="000001"/>
@@ -4224,15 +4064,15 @@
         </w:tblBorders>
         <w:tblCellMar>
           <w:top w:w="100" w:type="dxa"/>
-          <w:left w:w="50" w:type="dxa"/>
+          <w:left w:w="40" w:type="dxa"/>
           <w:bottom w:w="100" w:type="dxa"/>
           <w:right w:w="100" w:type="dxa"/>
         </w:tblCellMar>
         <w:tblLook w:val="0600"/>
       </w:tblPr>
       <w:tblGrid>
-        <w:gridCol w:w="1525"/>
-        <w:gridCol w:w="4504"/>
+        <w:gridCol w:w="1524"/>
+        <w:gridCol w:w="4505"/>
         <w:gridCol w:w="360"/>
         <w:gridCol w:w="1245"/>
         <w:gridCol w:w="1921"/>
@@ -4241,7 +4081,7 @@
         <w:trPr/>
         <w:tc>
           <w:tcPr>
-            <w:tcW w:w="1525" w:type="dxa"/>
+            <w:tcW w:w="1524" w:type="dxa"/>
             <w:tcBorders>
               <w:top w:val="single" w:sz="8" w:space="0" w:color="000001"/>
               <w:left w:val="single" w:sz="8" w:space="0" w:color="000001"/>
@@ -4252,7 +4092,7 @@
             </w:tcBorders>
             <w:shd w:fill="CCCCCC"/>
             <w:tcMar>
-              <w:left w:w="50" w:type="dxa"/>
+              <w:left w:w="40" w:type="dxa"/>
             </w:tcMar>
           </w:tcPr>
           <w:p>
@@ -4280,7 +4120,7 @@
         </w:tc>
         <w:tc>
           <w:tcPr>
-            <w:tcW w:w="4504" w:type="dxa"/>
+            <w:tcW w:w="4505" w:type="dxa"/>
             <w:tcBorders>
               <w:top w:val="single" w:sz="8" w:space="0" w:color="000001"/>
               <w:left w:val="single" w:sz="8" w:space="0" w:color="000001"/>
@@ -4291,7 +4131,7 @@
             </w:tcBorders>
             <w:shd w:fill="CCCCCC"/>
             <w:tcMar>
-              <w:left w:w="50" w:type="dxa"/>
+              <w:left w:w="40" w:type="dxa"/>
             </w:tcMar>
           </w:tcPr>
           <w:p>
@@ -4330,7 +4170,7 @@
             </w:tcBorders>
             <w:shd w:fill="CCCCCC"/>
             <w:tcMar>
-              <w:left w:w="50" w:type="dxa"/>
+              <w:left w:w="40" w:type="dxa"/>
             </w:tcMar>
           </w:tcPr>
           <w:p>
@@ -4369,7 +4209,7 @@
             </w:tcBorders>
             <w:shd w:fill="CCCCCC"/>
             <w:tcMar>
-              <w:left w:w="50" w:type="dxa"/>
+              <w:left w:w="40" w:type="dxa"/>
             </w:tcMar>
           </w:tcPr>
           <w:p>
@@ -4408,7 +4248,7 @@
             </w:tcBorders>
             <w:shd w:fill="CCCCCC"/>
             <w:tcMar>
-              <w:left w:w="50" w:type="dxa"/>
+              <w:left w:w="40" w:type="dxa"/>
             </w:tcMar>
           </w:tcPr>
           <w:p>
@@ -4439,18 +4279,18 @@
         <w:trPr/>
         <w:tc>
           <w:tcPr>
-            <w:tcW w:w="1525" w:type="dxa"/>
-            <w:tcBorders>
-              <w:top w:val="single" w:sz="8" w:space="0" w:color="000001"/>
-              <w:left w:val="single" w:sz="8" w:space="0" w:color="000001"/>
-              <w:bottom w:val="single" w:sz="8" w:space="0" w:color="000001"/>
-              <w:right w:val="single" w:sz="8" w:space="0" w:color="000001"/>
-              <w:insideH w:val="single" w:sz="8" w:space="0" w:color="000001"/>
-              <w:insideV w:val="single" w:sz="8" w:space="0" w:color="000001"/>
-            </w:tcBorders>
-            <w:shd w:fill="auto" w:val="clear"/>
-            <w:tcMar>
-              <w:left w:w="50" w:type="dxa"/>
+            <w:tcW w:w="1524" w:type="dxa"/>
+            <w:tcBorders>
+              <w:top w:val="single" w:sz="8" w:space="0" w:color="000001"/>
+              <w:left w:val="single" w:sz="8" w:space="0" w:color="000001"/>
+              <w:bottom w:val="single" w:sz="8" w:space="0" w:color="000001"/>
+              <w:right w:val="single" w:sz="8" w:space="0" w:color="000001"/>
+              <w:insideH w:val="single" w:sz="8" w:space="0" w:color="000001"/>
+              <w:insideV w:val="single" w:sz="8" w:space="0" w:color="000001"/>
+            </w:tcBorders>
+            <w:shd w:fill="auto" w:val="clear"/>
+            <w:tcMar>
+              <w:left w:w="40" w:type="dxa"/>
             </w:tcMar>
           </w:tcPr>
           <w:p>
@@ -4524,18 +4364,18 @@
         </w:tc>
         <w:tc>
           <w:tcPr>
-            <w:tcW w:w="4504" w:type="dxa"/>
-            <w:tcBorders>
-              <w:top w:val="single" w:sz="8" w:space="0" w:color="000001"/>
-              <w:left w:val="single" w:sz="8" w:space="0" w:color="000001"/>
-              <w:bottom w:val="single" w:sz="8" w:space="0" w:color="000001"/>
-              <w:right w:val="single" w:sz="8" w:space="0" w:color="000001"/>
-              <w:insideH w:val="single" w:sz="8" w:space="0" w:color="000001"/>
-              <w:insideV w:val="single" w:sz="8" w:space="0" w:color="000001"/>
-            </w:tcBorders>
-            <w:shd w:fill="auto" w:val="clear"/>
-            <w:tcMar>
-              <w:left w:w="50" w:type="dxa"/>
+            <w:tcW w:w="4505" w:type="dxa"/>
+            <w:tcBorders>
+              <w:top w:val="single" w:sz="8" w:space="0" w:color="000001"/>
+              <w:left w:val="single" w:sz="8" w:space="0" w:color="000001"/>
+              <w:bottom w:val="single" w:sz="8" w:space="0" w:color="000001"/>
+              <w:right w:val="single" w:sz="8" w:space="0" w:color="000001"/>
+              <w:insideH w:val="single" w:sz="8" w:space="0" w:color="000001"/>
+              <w:insideV w:val="single" w:sz="8" w:space="0" w:color="000001"/>
+            </w:tcBorders>
+            <w:shd w:fill="auto" w:val="clear"/>
+            <w:tcMar>
+              <w:left w:w="40" w:type="dxa"/>
             </w:tcMar>
           </w:tcPr>
           <w:p>
@@ -4565,7 +4405,7 @@
             </w:tcBorders>
             <w:shd w:fill="auto" w:val="clear"/>
             <w:tcMar>
-              <w:left w:w="50" w:type="dxa"/>
+              <w:left w:w="40" w:type="dxa"/>
             </w:tcMar>
           </w:tcPr>
           <w:p>
@@ -4605,7 +4445,7 @@
             </w:tcBorders>
             <w:shd w:fill="auto" w:val="clear"/>
             <w:tcMar>
-              <w:left w:w="50" w:type="dxa"/>
+              <w:left w:w="40" w:type="dxa"/>
             </w:tcMar>
           </w:tcPr>
           <w:p>
@@ -4639,7 +4479,7 @@
             </w:tcBorders>
             <w:shd w:fill="auto" w:val="clear"/>
             <w:tcMar>
-              <w:left w:w="50" w:type="dxa"/>
+              <w:left w:w="40" w:type="dxa"/>
             </w:tcMar>
           </w:tcPr>
           <w:p>
@@ -4656,7 +4496,15 @@
             </w:pPr>
             <w:r>
               <w:rPr/>
-              <w:t>The lane departure warning function is deactivated.</w:t>
+              <w:t>The amplitude and frequency of</w:t>
+            </w:r>
+            <w:r>
+              <w:rPr/>
+              <w:t xml:space="preserve"> lane departure warning </w:t>
+            </w:r>
+            <w:r>
+              <w:rPr/>
+              <w:t>torque are set to zero.</w:t>
             </w:r>
           </w:p>
         </w:tc>
@@ -4665,18 +4513,18 @@
         <w:trPr/>
         <w:tc>
           <w:tcPr>
-            <w:tcW w:w="1525" w:type="dxa"/>
-            <w:tcBorders>
-              <w:top w:val="single" w:sz="8" w:space="0" w:color="000001"/>
-              <w:left w:val="single" w:sz="8" w:space="0" w:color="000001"/>
-              <w:bottom w:val="single" w:sz="8" w:space="0" w:color="000001"/>
-              <w:right w:val="single" w:sz="8" w:space="0" w:color="000001"/>
-              <w:insideH w:val="single" w:sz="8" w:space="0" w:color="000001"/>
-              <w:insideV w:val="single" w:sz="8" w:space="0" w:color="000001"/>
-            </w:tcBorders>
-            <w:shd w:fill="auto" w:val="clear"/>
-            <w:tcMar>
-              <w:left w:w="50" w:type="dxa"/>
+            <w:tcW w:w="1524" w:type="dxa"/>
+            <w:tcBorders>
+              <w:top w:val="single" w:sz="8" w:space="0" w:color="000001"/>
+              <w:left w:val="single" w:sz="8" w:space="0" w:color="000001"/>
+              <w:bottom w:val="single" w:sz="8" w:space="0" w:color="000001"/>
+              <w:right w:val="single" w:sz="8" w:space="0" w:color="000001"/>
+              <w:insideH w:val="single" w:sz="8" w:space="0" w:color="000001"/>
+              <w:insideV w:val="single" w:sz="8" w:space="0" w:color="000001"/>
+            </w:tcBorders>
+            <w:shd w:fill="auto" w:val="clear"/>
+            <w:tcMar>
+              <w:left w:w="40" w:type="dxa"/>
             </w:tcMar>
           </w:tcPr>
           <w:p>
@@ -4734,18 +4582,18 @@
         </w:tc>
         <w:tc>
           <w:tcPr>
-            <w:tcW w:w="4504" w:type="dxa"/>
-            <w:tcBorders>
-              <w:top w:val="single" w:sz="8" w:space="0" w:color="000001"/>
-              <w:left w:val="single" w:sz="8" w:space="0" w:color="000001"/>
-              <w:bottom w:val="single" w:sz="8" w:space="0" w:color="000001"/>
-              <w:right w:val="single" w:sz="8" w:space="0" w:color="000001"/>
-              <w:insideH w:val="single" w:sz="8" w:space="0" w:color="000001"/>
-              <w:insideV w:val="single" w:sz="8" w:space="0" w:color="000001"/>
-            </w:tcBorders>
-            <w:shd w:fill="auto" w:val="clear"/>
-            <w:tcMar>
-              <w:left w:w="50" w:type="dxa"/>
+            <w:tcW w:w="4505" w:type="dxa"/>
+            <w:tcBorders>
+              <w:top w:val="single" w:sz="8" w:space="0" w:color="000001"/>
+              <w:left w:val="single" w:sz="8" w:space="0" w:color="000001"/>
+              <w:bottom w:val="single" w:sz="8" w:space="0" w:color="000001"/>
+              <w:right w:val="single" w:sz="8" w:space="0" w:color="000001"/>
+              <w:insideH w:val="single" w:sz="8" w:space="0" w:color="000001"/>
+              <w:insideV w:val="single" w:sz="8" w:space="0" w:color="000001"/>
+            </w:tcBorders>
+            <w:shd w:fill="auto" w:val="clear"/>
+            <w:tcMar>
+              <w:left w:w="40" w:type="dxa"/>
             </w:tcMar>
           </w:tcPr>
           <w:p>
@@ -4775,7 +4623,7 @@
             </w:tcBorders>
             <w:shd w:fill="auto" w:val="clear"/>
             <w:tcMar>
-              <w:left w:w="50" w:type="dxa"/>
+              <w:left w:w="40" w:type="dxa"/>
             </w:tcMar>
           </w:tcPr>
           <w:p>
@@ -4809,7 +4657,7 @@
             </w:tcBorders>
             <w:shd w:fill="auto" w:val="clear"/>
             <w:tcMar>
-              <w:left w:w="50" w:type="dxa"/>
+              <w:left w:w="40" w:type="dxa"/>
             </w:tcMar>
           </w:tcPr>
           <w:p>
@@ -4843,7 +4691,7 @@
             </w:tcBorders>
             <w:shd w:fill="auto" w:val="clear"/>
             <w:tcMar>
-              <w:left w:w="50" w:type="dxa"/>
+              <w:left w:w="40" w:type="dxa"/>
             </w:tcMar>
           </w:tcPr>
           <w:p>
@@ -4860,7 +4708,15 @@
             </w:pPr>
             <w:r>
               <w:rPr/>
-              <w:t>The lane departure warning function is deactivated.</w:t>
+              <w:t>The amplitude and frequency of</w:t>
+            </w:r>
+            <w:r>
+              <w:rPr/>
+              <w:t xml:space="preserve"> lane departure warning </w:t>
+            </w:r>
+            <w:r>
+              <w:rPr/>
+              <w:t>torque is set to zero.</w:t>
             </w:r>
           </w:p>
         </w:tc>
@@ -4916,7 +4772,7 @@
         <w:tblStyle w:val="Table6"/>
         <w:tblW w:w="9690" w:type="dxa"/>
         <w:jc w:val="left"/>
-        <w:tblInd w:w="-56" w:type="dxa"/>
+        <w:tblInd w:w="-66" w:type="dxa"/>
         <w:tblBorders>
           <w:top w:val="single" w:sz="8" w:space="0" w:color="000001"/>
           <w:left w:val="single" w:sz="8" w:space="0" w:color="000001"/>
@@ -4927,7 +4783,7 @@
         </w:tblBorders>
         <w:tblCellMar>
           <w:top w:w="100" w:type="dxa"/>
-          <w:left w:w="50" w:type="dxa"/>
+          <w:left w:w="40" w:type="dxa"/>
           <w:bottom w:w="100" w:type="dxa"/>
           <w:right w:w="100" w:type="dxa"/>
         </w:tblCellMar>
@@ -4953,7 +4809,7 @@
             </w:tcBorders>
             <w:shd w:fill="CCCCCC"/>
             <w:tcMar>
-              <w:left w:w="50" w:type="dxa"/>
+              <w:left w:w="40" w:type="dxa"/>
             </w:tcMar>
           </w:tcPr>
           <w:p>
@@ -4988,7 +4844,7 @@
             </w:tcBorders>
             <w:shd w:fill="CCCCCC"/>
             <w:tcMar>
-              <w:left w:w="50" w:type="dxa"/>
+              <w:left w:w="40" w:type="dxa"/>
             </w:tcMar>
           </w:tcPr>
           <w:p>
@@ -5041,7 +4897,7 @@
             </w:tcBorders>
             <w:shd w:fill="CCCCCC"/>
             <w:tcMar>
-              <w:left w:w="50" w:type="dxa"/>
+              <w:left w:w="40" w:type="dxa"/>
             </w:tcMar>
           </w:tcPr>
           <w:p>
@@ -5097,7 +4953,7 @@
             </w:tcBorders>
             <w:shd w:fill="auto" w:val="clear"/>
             <w:tcMar>
-              <w:left w:w="50" w:type="dxa"/>
+              <w:left w:w="40" w:type="dxa"/>
             </w:tcMar>
           </w:tcPr>
           <w:p>
@@ -5166,7 +5022,7 @@
             </w:tcBorders>
             <w:shd w:fill="auto" w:val="clear"/>
             <w:tcMar>
-              <w:left w:w="50" w:type="dxa"/>
+              <w:left w:w="40" w:type="dxa"/>
             </w:tcMar>
           </w:tcPr>
           <w:p>
@@ -5196,7 +5052,7 @@
             </w:tcBorders>
             <w:shd w:fill="auto" w:val="clear"/>
             <w:tcMar>
-              <w:left w:w="50" w:type="dxa"/>
+              <w:left w:w="40" w:type="dxa"/>
             </w:tcMar>
           </w:tcPr>
           <w:p>
@@ -5229,7 +5085,7 @@
             </w:tcBorders>
             <w:shd w:fill="auto" w:val="clear"/>
             <w:tcMar>
-              <w:left w:w="50" w:type="dxa"/>
+              <w:left w:w="40" w:type="dxa"/>
             </w:tcMar>
           </w:tcPr>
           <w:p>
@@ -5298,7 +5154,7 @@
             </w:tcBorders>
             <w:shd w:fill="auto" w:val="clear"/>
             <w:tcMar>
-              <w:left w:w="50" w:type="dxa"/>
+              <w:left w:w="40" w:type="dxa"/>
             </w:tcMar>
           </w:tcPr>
           <w:p>
@@ -5328,7 +5184,7 @@
             </w:tcBorders>
             <w:shd w:fill="auto" w:val="clear"/>
             <w:tcMar>
-              <w:left w:w="50" w:type="dxa"/>
+              <w:left w:w="40" w:type="dxa"/>
             </w:tcMar>
           </w:tcPr>
           <w:p>
@@ -5434,7 +5290,7 @@
         <w:tblStyle w:val="Table7"/>
         <w:tblW w:w="9555" w:type="dxa"/>
         <w:jc w:val="left"/>
-        <w:tblInd w:w="-56" w:type="dxa"/>
+        <w:tblInd w:w="-66" w:type="dxa"/>
         <w:tblBorders>
           <w:top w:val="single" w:sz="8" w:space="0" w:color="000001"/>
           <w:left w:val="single" w:sz="8" w:space="0" w:color="000001"/>
@@ -5445,24 +5301,24 @@
         </w:tblBorders>
         <w:tblCellMar>
           <w:top w:w="100" w:type="dxa"/>
-          <w:left w:w="50" w:type="dxa"/>
+          <w:left w:w="40" w:type="dxa"/>
           <w:bottom w:w="100" w:type="dxa"/>
           <w:right w:w="100" w:type="dxa"/>
         </w:tblCellMar>
         <w:tblLook w:val="0600"/>
       </w:tblPr>
       <w:tblGrid>
-        <w:gridCol w:w="1525"/>
-        <w:gridCol w:w="4504"/>
+        <w:gridCol w:w="1524"/>
+        <w:gridCol w:w="4505"/>
         <w:gridCol w:w="360"/>
-        <w:gridCol w:w="1245"/>
-        <w:gridCol w:w="1921"/>
+        <w:gridCol w:w="1258"/>
+        <w:gridCol w:w="1908"/>
       </w:tblGrid>
       <w:tr>
         <w:trPr/>
         <w:tc>
           <w:tcPr>
-            <w:tcW w:w="1525" w:type="dxa"/>
+            <w:tcW w:w="1524" w:type="dxa"/>
             <w:tcBorders>
               <w:top w:val="single" w:sz="8" w:space="0" w:color="000001"/>
               <w:left w:val="single" w:sz="8" w:space="0" w:color="000001"/>
@@ -5473,7 +5329,7 @@
             </w:tcBorders>
             <w:shd w:fill="CCCCCC"/>
             <w:tcMar>
-              <w:left w:w="50" w:type="dxa"/>
+              <w:left w:w="40" w:type="dxa"/>
             </w:tcMar>
           </w:tcPr>
           <w:p>
@@ -5497,7 +5353,7 @@
         </w:tc>
         <w:tc>
           <w:tcPr>
-            <w:tcW w:w="4504" w:type="dxa"/>
+            <w:tcW w:w="4505" w:type="dxa"/>
             <w:tcBorders>
               <w:top w:val="single" w:sz="8" w:space="0" w:color="000001"/>
               <w:left w:val="single" w:sz="8" w:space="0" w:color="000001"/>
@@ -5508,7 +5364,7 @@
             </w:tcBorders>
             <w:shd w:fill="CCCCCC"/>
             <w:tcMar>
-              <w:left w:w="50" w:type="dxa"/>
+              <w:left w:w="40" w:type="dxa"/>
             </w:tcMar>
           </w:tcPr>
           <w:p>
@@ -5543,7 +5399,7 @@
             </w:tcBorders>
             <w:shd w:fill="CCCCCC"/>
             <w:tcMar>
-              <w:left w:w="50" w:type="dxa"/>
+              <w:left w:w="40" w:type="dxa"/>
             </w:tcMar>
           </w:tcPr>
           <w:p>
@@ -5567,7 +5423,7 @@
         </w:tc>
         <w:tc>
           <w:tcPr>
-            <w:tcW w:w="1245" w:type="dxa"/>
+            <w:tcW w:w="1258" w:type="dxa"/>
             <w:tcBorders>
               <w:top w:val="single" w:sz="8" w:space="0" w:color="000001"/>
               <w:left w:val="single" w:sz="8" w:space="0" w:color="000001"/>
@@ -5578,7 +5434,7 @@
             </w:tcBorders>
             <w:shd w:fill="CCCCCC"/>
             <w:tcMar>
-              <w:left w:w="50" w:type="dxa"/>
+              <w:left w:w="40" w:type="dxa"/>
             </w:tcMar>
           </w:tcPr>
           <w:p>
@@ -5602,7 +5458,7 @@
         </w:tc>
         <w:tc>
           <w:tcPr>
-            <w:tcW w:w="1921" w:type="dxa"/>
+            <w:tcW w:w="1908" w:type="dxa"/>
             <w:tcBorders>
               <w:top w:val="single" w:sz="8" w:space="0" w:color="000001"/>
               <w:left w:val="single" w:sz="8" w:space="0" w:color="000001"/>
@@ -5613,7 +5469,7 @@
             </w:tcBorders>
             <w:shd w:fill="CCCCCC"/>
             <w:tcMar>
-              <w:left w:w="50" w:type="dxa"/>
+              <w:left w:w="40" w:type="dxa"/>
             </w:tcMar>
           </w:tcPr>
           <w:p>
@@ -5640,18 +5496,18 @@
         <w:trPr/>
         <w:tc>
           <w:tcPr>
-            <w:tcW w:w="1525" w:type="dxa"/>
-            <w:tcBorders>
-              <w:top w:val="single" w:sz="8" w:space="0" w:color="000001"/>
-              <w:left w:val="single" w:sz="8" w:space="0" w:color="000001"/>
-              <w:bottom w:val="single" w:sz="8" w:space="0" w:color="000001"/>
-              <w:right w:val="single" w:sz="8" w:space="0" w:color="000001"/>
-              <w:insideH w:val="single" w:sz="8" w:space="0" w:color="000001"/>
-              <w:insideV w:val="single" w:sz="8" w:space="0" w:color="000001"/>
-            </w:tcBorders>
-            <w:shd w:fill="auto" w:val="clear"/>
-            <w:tcMar>
-              <w:left w:w="50" w:type="dxa"/>
+            <w:tcW w:w="1524" w:type="dxa"/>
+            <w:tcBorders>
+              <w:top w:val="single" w:sz="8" w:space="0" w:color="000001"/>
+              <w:left w:val="single" w:sz="8" w:space="0" w:color="000001"/>
+              <w:bottom w:val="single" w:sz="8" w:space="0" w:color="000001"/>
+              <w:right w:val="single" w:sz="8" w:space="0" w:color="000001"/>
+              <w:insideH w:val="single" w:sz="8" w:space="0" w:color="000001"/>
+              <w:insideV w:val="single" w:sz="8" w:space="0" w:color="000001"/>
+            </w:tcBorders>
+            <w:shd w:fill="auto" w:val="clear"/>
+            <w:tcMar>
+              <w:left w:w="40" w:type="dxa"/>
             </w:tcMar>
           </w:tcPr>
           <w:p>
@@ -5709,18 +5565,18 @@
         </w:tc>
         <w:tc>
           <w:tcPr>
-            <w:tcW w:w="4504" w:type="dxa"/>
-            <w:tcBorders>
-              <w:top w:val="single" w:sz="8" w:space="0" w:color="000001"/>
-              <w:left w:val="single" w:sz="8" w:space="0" w:color="000001"/>
-              <w:bottom w:val="single" w:sz="8" w:space="0" w:color="000001"/>
-              <w:right w:val="single" w:sz="8" w:space="0" w:color="000001"/>
-              <w:insideH w:val="single" w:sz="8" w:space="0" w:color="000001"/>
-              <w:insideV w:val="single" w:sz="8" w:space="0" w:color="000001"/>
-            </w:tcBorders>
-            <w:shd w:fill="auto" w:val="clear"/>
-            <w:tcMar>
-              <w:left w:w="50" w:type="dxa"/>
+            <w:tcW w:w="4505" w:type="dxa"/>
+            <w:tcBorders>
+              <w:top w:val="single" w:sz="8" w:space="0" w:color="000001"/>
+              <w:left w:val="single" w:sz="8" w:space="0" w:color="000001"/>
+              <w:bottom w:val="single" w:sz="8" w:space="0" w:color="000001"/>
+              <w:right w:val="single" w:sz="8" w:space="0" w:color="000001"/>
+              <w:insideH w:val="single" w:sz="8" w:space="0" w:color="000001"/>
+              <w:insideV w:val="single" w:sz="8" w:space="0" w:color="000001"/>
+            </w:tcBorders>
+            <w:shd w:fill="auto" w:val="clear"/>
+            <w:tcMar>
+              <w:left w:w="40" w:type="dxa"/>
             </w:tcMar>
           </w:tcPr>
           <w:p>
@@ -5779,7 +5635,7 @@
             </w:tcBorders>
             <w:shd w:fill="auto" w:val="clear"/>
             <w:tcMar>
-              <w:left w:w="50" w:type="dxa"/>
+              <w:left w:w="40" w:type="dxa"/>
             </w:tcMar>
           </w:tcPr>
           <w:p>
@@ -5798,18 +5654,18 @@
         </w:tc>
         <w:tc>
           <w:tcPr>
-            <w:tcW w:w="1245" w:type="dxa"/>
-            <w:tcBorders>
-              <w:top w:val="single" w:sz="8" w:space="0" w:color="000001"/>
-              <w:left w:val="single" w:sz="8" w:space="0" w:color="000001"/>
-              <w:bottom w:val="single" w:sz="8" w:space="0" w:color="000001"/>
-              <w:right w:val="single" w:sz="8" w:space="0" w:color="000001"/>
-              <w:insideH w:val="single" w:sz="8" w:space="0" w:color="000001"/>
-              <w:insideV w:val="single" w:sz="8" w:space="0" w:color="000001"/>
-            </w:tcBorders>
-            <w:shd w:fill="auto" w:val="clear"/>
-            <w:tcMar>
-              <w:left w:w="50" w:type="dxa"/>
+            <w:tcW w:w="1258" w:type="dxa"/>
+            <w:tcBorders>
+              <w:top w:val="single" w:sz="8" w:space="0" w:color="000001"/>
+              <w:left w:val="single" w:sz="8" w:space="0" w:color="000001"/>
+              <w:bottom w:val="single" w:sz="8" w:space="0" w:color="000001"/>
+              <w:right w:val="single" w:sz="8" w:space="0" w:color="000001"/>
+              <w:insideH w:val="single" w:sz="8" w:space="0" w:color="000001"/>
+              <w:insideV w:val="single" w:sz="8" w:space="0" w:color="000001"/>
+            </w:tcBorders>
+            <w:shd w:fill="auto" w:val="clear"/>
+            <w:tcMar>
+              <w:left w:w="40" w:type="dxa"/>
             </w:tcMar>
           </w:tcPr>
           <w:p>
@@ -5828,31 +5684,41 @@
         </w:tc>
         <w:tc>
           <w:tcPr>
-            <w:tcW w:w="1921" w:type="dxa"/>
-            <w:tcBorders>
-              <w:top w:val="single" w:sz="8" w:space="0" w:color="000001"/>
-              <w:left w:val="single" w:sz="8" w:space="0" w:color="000001"/>
-              <w:bottom w:val="single" w:sz="8" w:space="0" w:color="000001"/>
-              <w:right w:val="single" w:sz="8" w:space="0" w:color="000001"/>
-              <w:insideH w:val="single" w:sz="8" w:space="0" w:color="000001"/>
-              <w:insideV w:val="single" w:sz="8" w:space="0" w:color="000001"/>
-            </w:tcBorders>
-            <w:shd w:fill="auto" w:val="clear"/>
-            <w:tcMar>
-              <w:left w:w="50" w:type="dxa"/>
-            </w:tcMar>
-          </w:tcPr>
-          <w:p>
-            <w:pPr>
-              <w:pStyle w:val="Normal"/>
-              <w:widowControl w:val="false"/>
-              <w:shd w:val="clear" w:fill="FFFFFF"/>
-              <w:spacing w:lineRule="auto" w:line="240" w:before="0" w:after="0"/>
-              <w:rPr/>
-            </w:pPr>
-            <w:r>
-              <w:rPr/>
-              <w:t>The lane keeping assistance function is deactivated.</w:t>
+            <w:tcW w:w="1908" w:type="dxa"/>
+            <w:tcBorders>
+              <w:top w:val="single" w:sz="8" w:space="0" w:color="000001"/>
+              <w:left w:val="single" w:sz="8" w:space="0" w:color="000001"/>
+              <w:bottom w:val="single" w:sz="8" w:space="0" w:color="000001"/>
+              <w:right w:val="single" w:sz="8" w:space="0" w:color="000001"/>
+              <w:insideH w:val="single" w:sz="8" w:space="0" w:color="000001"/>
+              <w:insideV w:val="single" w:sz="8" w:space="0" w:color="000001"/>
+            </w:tcBorders>
+            <w:shd w:fill="auto" w:val="clear"/>
+            <w:tcMar>
+              <w:left w:w="40" w:type="dxa"/>
+            </w:tcMar>
+          </w:tcPr>
+          <w:p>
+            <w:pPr>
+              <w:pStyle w:val="Normal"/>
+              <w:widowControl w:val="false"/>
+              <w:shd w:val="clear" w:fill="FFFFFF"/>
+              <w:spacing w:lineRule="auto" w:line="240" w:before="0" w:after="0"/>
+              <w:rPr/>
+            </w:pPr>
+            <w:bookmarkStart w:id="22" w:name="__DdeLink__1443_1160929321"/>
+            <w:r>
+              <w:rPr/>
+              <w:t xml:space="preserve">The lane keeping assistance </w:t>
+            </w:r>
+            <w:r>
+              <w:rPr/>
+              <w:t>torque is set to 0</w:t>
+            </w:r>
+            <w:bookmarkEnd w:id="22"/>
+            <w:r>
+              <w:rPr/>
+              <w:t>.</w:t>
             </w:r>
           </w:p>
         </w:tc>
@@ -5908,7 +5774,7 @@
         <w:tblStyle w:val="Table8"/>
         <w:tblW w:w="9690" w:type="dxa"/>
         <w:jc w:val="left"/>
-        <w:tblInd w:w="-56" w:type="dxa"/>
+        <w:tblInd w:w="-66" w:type="dxa"/>
         <w:tblBorders>
           <w:top w:val="single" w:sz="8" w:space="0" w:color="000001"/>
           <w:left w:val="single" w:sz="8" w:space="0" w:color="000001"/>
@@ -5919,7 +5785,7 @@
         </w:tblBorders>
         <w:tblCellMar>
           <w:top w:w="100" w:type="dxa"/>
-          <w:left w:w="50" w:type="dxa"/>
+          <w:left w:w="40" w:type="dxa"/>
           <w:bottom w:w="100" w:type="dxa"/>
           <w:right w:w="100" w:type="dxa"/>
         </w:tblCellMar>
@@ -5945,7 +5811,7 @@
             </w:tcBorders>
             <w:shd w:fill="CCCCCC"/>
             <w:tcMar>
-              <w:left w:w="50" w:type="dxa"/>
+              <w:left w:w="40" w:type="dxa"/>
             </w:tcMar>
           </w:tcPr>
           <w:p>
@@ -5980,7 +5846,7 @@
             </w:tcBorders>
             <w:shd w:fill="CCCCCC"/>
             <w:tcMar>
-              <w:left w:w="50" w:type="dxa"/>
+              <w:left w:w="40" w:type="dxa"/>
             </w:tcMar>
           </w:tcPr>
           <w:p>
@@ -6033,7 +5899,7 @@
             </w:tcBorders>
             <w:shd w:fill="CCCCCC"/>
             <w:tcMar>
-              <w:left w:w="50" w:type="dxa"/>
+              <w:left w:w="40" w:type="dxa"/>
             </w:tcMar>
           </w:tcPr>
           <w:p>
@@ -6089,7 +5955,7 @@
             </w:tcBorders>
             <w:shd w:fill="auto" w:val="clear"/>
             <w:tcMar>
-              <w:left w:w="50" w:type="dxa"/>
+              <w:left w:w="40" w:type="dxa"/>
             </w:tcMar>
           </w:tcPr>
           <w:p>
@@ -6158,7 +6024,7 @@
             </w:tcBorders>
             <w:shd w:fill="auto" w:val="clear"/>
             <w:tcMar>
-              <w:left w:w="50" w:type="dxa"/>
+              <w:left w:w="40" w:type="dxa"/>
             </w:tcMar>
           </w:tcPr>
           <w:p>
@@ -6188,7 +6054,7 @@
             </w:tcBorders>
             <w:shd w:fill="auto" w:val="clear"/>
             <w:tcMar>
-              <w:left w:w="50" w:type="dxa"/>
+              <w:left w:w="40" w:type="dxa"/>
             </w:tcMar>
           </w:tcPr>
           <w:p>
@@ -6225,8 +6091,8 @@
         <w:spacing w:before="0" w:after="0"/>
         <w:rPr/>
       </w:pPr>
-      <w:bookmarkStart w:id="22" w:name="_74udkdvf7nod"/>
-      <w:bookmarkEnd w:id="22"/>
+      <w:bookmarkStart w:id="23" w:name="_74udkdvf7nod"/>
+      <w:bookmarkEnd w:id="23"/>
       <w:r>
         <w:rPr/>
         <w:t>Refinement of the System Architecture</w:t>
@@ -6335,8 +6201,8 @@
         <w:spacing w:before="0" w:after="0"/>
         <w:rPr/>
       </w:pPr>
-      <w:bookmarkStart w:id="23" w:name="_g2lqf7kmbspk"/>
-      <w:bookmarkEnd w:id="23"/>
+      <w:bookmarkStart w:id="24" w:name="_g2lqf7kmbspk"/>
+      <w:bookmarkEnd w:id="24"/>
       <w:r>
         <w:rPr/>
         <w:t>Allocation of Functional Safety Requirements to Architecture Elements</w:t>
@@ -6384,7 +6250,7 @@
         <w:tblStyle w:val="Table9"/>
         <w:tblW w:w="9555" w:type="dxa"/>
         <w:jc w:val="left"/>
-        <w:tblInd w:w="-56" w:type="dxa"/>
+        <w:tblInd w:w="-66" w:type="dxa"/>
         <w:tblBorders>
           <w:top w:val="single" w:sz="8" w:space="0" w:color="000001"/>
           <w:left w:val="single" w:sz="8" w:space="0" w:color="000001"/>
@@ -6395,15 +6261,15 @@
         </w:tblBorders>
         <w:tblCellMar>
           <w:top w:w="100" w:type="dxa"/>
-          <w:left w:w="50" w:type="dxa"/>
+          <w:left w:w="40" w:type="dxa"/>
           <w:bottom w:w="100" w:type="dxa"/>
           <w:right w:w="100" w:type="dxa"/>
         </w:tblCellMar>
         <w:tblLook w:val="0600"/>
       </w:tblPr>
       <w:tblGrid>
-        <w:gridCol w:w="1525"/>
-        <w:gridCol w:w="3514"/>
+        <w:gridCol w:w="1524"/>
+        <w:gridCol w:w="3515"/>
         <w:gridCol w:w="1350"/>
         <w:gridCol w:w="1245"/>
         <w:gridCol w:w="1921"/>
@@ -6412,7 +6278,7 @@
         <w:trPr/>
         <w:tc>
           <w:tcPr>
-            <w:tcW w:w="1525" w:type="dxa"/>
+            <w:tcW w:w="1524" w:type="dxa"/>
             <w:tcBorders>
               <w:top w:val="single" w:sz="8" w:space="0" w:color="000001"/>
               <w:left w:val="single" w:sz="8" w:space="0" w:color="000001"/>
@@ -6423,7 +6289,7 @@
             </w:tcBorders>
             <w:shd w:fill="CCCCCC"/>
             <w:tcMar>
-              <w:left w:w="50" w:type="dxa"/>
+              <w:left w:w="40" w:type="dxa"/>
             </w:tcMar>
           </w:tcPr>
           <w:p>
@@ -6447,7 +6313,7 @@
         </w:tc>
         <w:tc>
           <w:tcPr>
-            <w:tcW w:w="3514" w:type="dxa"/>
+            <w:tcW w:w="3515" w:type="dxa"/>
             <w:tcBorders>
               <w:top w:val="single" w:sz="8" w:space="0" w:color="000001"/>
               <w:left w:val="single" w:sz="8" w:space="0" w:color="000001"/>
@@ -6458,7 +6324,7 @@
             </w:tcBorders>
             <w:shd w:fill="CCCCCC"/>
             <w:tcMar>
-              <w:left w:w="50" w:type="dxa"/>
+              <w:left w:w="40" w:type="dxa"/>
             </w:tcMar>
           </w:tcPr>
           <w:p>
@@ -6493,7 +6359,7 @@
             </w:tcBorders>
             <w:shd w:fill="CCCCCC"/>
             <w:tcMar>
-              <w:left w:w="50" w:type="dxa"/>
+              <w:left w:w="40" w:type="dxa"/>
             </w:tcMar>
           </w:tcPr>
           <w:p>
@@ -6528,7 +6394,7 @@
             </w:tcBorders>
             <w:shd w:fill="CCCCCC"/>
             <w:tcMar>
-              <w:left w:w="50" w:type="dxa"/>
+              <w:left w:w="40" w:type="dxa"/>
             </w:tcMar>
           </w:tcPr>
           <w:p>
@@ -6563,7 +6429,7 @@
             </w:tcBorders>
             <w:shd w:fill="CCCCCC"/>
             <w:tcMar>
-              <w:left w:w="50" w:type="dxa"/>
+              <w:left w:w="40" w:type="dxa"/>
             </w:tcMar>
           </w:tcPr>
           <w:p>
@@ -6590,18 +6456,18 @@
         <w:trPr/>
         <w:tc>
           <w:tcPr>
-            <w:tcW w:w="1525" w:type="dxa"/>
-            <w:tcBorders>
-              <w:top w:val="single" w:sz="8" w:space="0" w:color="000001"/>
-              <w:left w:val="single" w:sz="8" w:space="0" w:color="000001"/>
-              <w:bottom w:val="single" w:sz="8" w:space="0" w:color="000001"/>
-              <w:right w:val="single" w:sz="8" w:space="0" w:color="000001"/>
-              <w:insideH w:val="single" w:sz="8" w:space="0" w:color="000001"/>
-              <w:insideV w:val="single" w:sz="8" w:space="0" w:color="000001"/>
-            </w:tcBorders>
-            <w:shd w:fill="auto" w:val="clear"/>
-            <w:tcMar>
-              <w:left w:w="50" w:type="dxa"/>
+            <w:tcW w:w="1524" w:type="dxa"/>
+            <w:tcBorders>
+              <w:top w:val="single" w:sz="8" w:space="0" w:color="000001"/>
+              <w:left w:val="single" w:sz="8" w:space="0" w:color="000001"/>
+              <w:bottom w:val="single" w:sz="8" w:space="0" w:color="000001"/>
+              <w:right w:val="single" w:sz="8" w:space="0" w:color="000001"/>
+              <w:insideH w:val="single" w:sz="8" w:space="0" w:color="000001"/>
+              <w:insideV w:val="single" w:sz="8" w:space="0" w:color="000001"/>
+            </w:tcBorders>
+            <w:shd w:fill="auto" w:val="clear"/>
+            <w:tcMar>
+              <w:left w:w="40" w:type="dxa"/>
             </w:tcMar>
           </w:tcPr>
           <w:p>
@@ -6659,18 +6525,18 @@
         </w:tc>
         <w:tc>
           <w:tcPr>
-            <w:tcW w:w="3514" w:type="dxa"/>
-            <w:tcBorders>
-              <w:top w:val="single" w:sz="8" w:space="0" w:color="000001"/>
-              <w:left w:val="single" w:sz="8" w:space="0" w:color="000001"/>
-              <w:bottom w:val="single" w:sz="8" w:space="0" w:color="000001"/>
-              <w:right w:val="single" w:sz="8" w:space="0" w:color="000001"/>
-              <w:insideH w:val="single" w:sz="8" w:space="0" w:color="000001"/>
-              <w:insideV w:val="single" w:sz="8" w:space="0" w:color="000001"/>
-            </w:tcBorders>
-            <w:shd w:fill="auto" w:val="clear"/>
-            <w:tcMar>
-              <w:left w:w="50" w:type="dxa"/>
+            <w:tcW w:w="3515" w:type="dxa"/>
+            <w:tcBorders>
+              <w:top w:val="single" w:sz="8" w:space="0" w:color="000001"/>
+              <w:left w:val="single" w:sz="8" w:space="0" w:color="000001"/>
+              <w:bottom w:val="single" w:sz="8" w:space="0" w:color="000001"/>
+              <w:right w:val="single" w:sz="8" w:space="0" w:color="000001"/>
+              <w:insideH w:val="single" w:sz="8" w:space="0" w:color="000001"/>
+              <w:insideV w:val="single" w:sz="8" w:space="0" w:color="000001"/>
+            </w:tcBorders>
+            <w:shd w:fill="auto" w:val="clear"/>
+            <w:tcMar>
+              <w:left w:w="40" w:type="dxa"/>
             </w:tcMar>
           </w:tcPr>
           <w:p>
@@ -6681,12 +6547,12 @@
               <w:spacing w:before="0" w:after="0"/>
               <w:rPr/>
             </w:pPr>
-            <w:bookmarkStart w:id="24" w:name="__DdeLink__541_1280750972"/>
+            <w:bookmarkStart w:id="25" w:name="__DdeLink__541_1280750972"/>
             <w:r>
               <w:rPr/>
               <w:t>The lane departure</w:t>
             </w:r>
-            <w:bookmarkEnd w:id="24"/>
+            <w:bookmarkEnd w:id="25"/>
             <w:r>
               <w:rPr/>
               <w:t xml:space="preserve"> item shall ensure that the lane departure oscillating torque amplitude is below Max_Torque_Amplitude.</w:t>
@@ -6706,7 +6572,7 @@
             </w:tcBorders>
             <w:shd w:fill="auto" w:val="clear"/>
             <w:tcMar>
-              <w:left w:w="50" w:type="dxa"/>
+              <w:left w:w="40" w:type="dxa"/>
             </w:tcMar>
           </w:tcPr>
           <w:p>
@@ -6741,7 +6607,7 @@
             </w:tcBorders>
             <w:shd w:fill="auto" w:val="clear"/>
             <w:tcMar>
-              <w:left w:w="50" w:type="dxa"/>
+              <w:left w:w="40" w:type="dxa"/>
             </w:tcMar>
           </w:tcPr>
           <w:p>
@@ -6775,7 +6641,7 @@
             </w:tcBorders>
             <w:shd w:fill="auto" w:val="clear"/>
             <w:tcMar>
-              <w:left w:w="50" w:type="dxa"/>
+              <w:left w:w="40" w:type="dxa"/>
             </w:tcMar>
           </w:tcPr>
           <w:p>
@@ -6801,18 +6667,18 @@
         <w:trPr/>
         <w:tc>
           <w:tcPr>
-            <w:tcW w:w="1525" w:type="dxa"/>
-            <w:tcBorders>
-              <w:top w:val="single" w:sz="8" w:space="0" w:color="000001"/>
-              <w:left w:val="single" w:sz="8" w:space="0" w:color="000001"/>
-              <w:bottom w:val="single" w:sz="8" w:space="0" w:color="000001"/>
-              <w:right w:val="single" w:sz="8" w:space="0" w:color="000001"/>
-              <w:insideH w:val="single" w:sz="8" w:space="0" w:color="000001"/>
-              <w:insideV w:val="single" w:sz="8" w:space="0" w:color="000001"/>
-            </w:tcBorders>
-            <w:shd w:fill="auto" w:val="clear"/>
-            <w:tcMar>
-              <w:left w:w="50" w:type="dxa"/>
+            <w:tcW w:w="1524" w:type="dxa"/>
+            <w:tcBorders>
+              <w:top w:val="single" w:sz="8" w:space="0" w:color="000001"/>
+              <w:left w:val="single" w:sz="8" w:space="0" w:color="000001"/>
+              <w:bottom w:val="single" w:sz="8" w:space="0" w:color="000001"/>
+              <w:right w:val="single" w:sz="8" w:space="0" w:color="000001"/>
+              <w:insideH w:val="single" w:sz="8" w:space="0" w:color="000001"/>
+              <w:insideV w:val="single" w:sz="8" w:space="0" w:color="000001"/>
+            </w:tcBorders>
+            <w:shd w:fill="auto" w:val="clear"/>
+            <w:tcMar>
+              <w:left w:w="40" w:type="dxa"/>
             </w:tcMar>
           </w:tcPr>
           <w:p>
@@ -6870,18 +6736,18 @@
         </w:tc>
         <w:tc>
           <w:tcPr>
-            <w:tcW w:w="3514" w:type="dxa"/>
-            <w:tcBorders>
-              <w:top w:val="single" w:sz="8" w:space="0" w:color="000001"/>
-              <w:left w:val="single" w:sz="8" w:space="0" w:color="000001"/>
-              <w:bottom w:val="single" w:sz="8" w:space="0" w:color="000001"/>
-              <w:right w:val="single" w:sz="8" w:space="0" w:color="000001"/>
-              <w:insideH w:val="single" w:sz="8" w:space="0" w:color="000001"/>
-              <w:insideV w:val="single" w:sz="8" w:space="0" w:color="000001"/>
-            </w:tcBorders>
-            <w:shd w:fill="auto" w:val="clear"/>
-            <w:tcMar>
-              <w:left w:w="50" w:type="dxa"/>
+            <w:tcW w:w="3515" w:type="dxa"/>
+            <w:tcBorders>
+              <w:top w:val="single" w:sz="8" w:space="0" w:color="000001"/>
+              <w:left w:val="single" w:sz="8" w:space="0" w:color="000001"/>
+              <w:bottom w:val="single" w:sz="8" w:space="0" w:color="000001"/>
+              <w:right w:val="single" w:sz="8" w:space="0" w:color="000001"/>
+              <w:insideH w:val="single" w:sz="8" w:space="0" w:color="000001"/>
+              <w:insideV w:val="single" w:sz="8" w:space="0" w:color="000001"/>
+            </w:tcBorders>
+            <w:shd w:fill="auto" w:val="clear"/>
+            <w:tcMar>
+              <w:left w:w="40" w:type="dxa"/>
             </w:tcMar>
           </w:tcPr>
           <w:p>
@@ -6911,7 +6777,7 @@
             </w:tcBorders>
             <w:shd w:fill="auto" w:val="clear"/>
             <w:tcMar>
-              <w:left w:w="50" w:type="dxa"/>
+              <w:left w:w="40" w:type="dxa"/>
             </w:tcMar>
           </w:tcPr>
           <w:p>
@@ -6946,7 +6812,7 @@
             </w:tcBorders>
             <w:shd w:fill="auto" w:val="clear"/>
             <w:tcMar>
-              <w:left w:w="50" w:type="dxa"/>
+              <w:left w:w="40" w:type="dxa"/>
             </w:tcMar>
           </w:tcPr>
           <w:p>
@@ -6980,7 +6846,7 @@
             </w:tcBorders>
             <w:shd w:fill="auto" w:val="clear"/>
             <w:tcMar>
-              <w:left w:w="50" w:type="dxa"/>
+              <w:left w:w="40" w:type="dxa"/>
             </w:tcMar>
           </w:tcPr>
           <w:p>
@@ -7023,18 +6889,18 @@
         <w:trPr/>
         <w:tc>
           <w:tcPr>
-            <w:tcW w:w="1525" w:type="dxa"/>
-            <w:tcBorders>
-              <w:top w:val="single" w:sz="8" w:space="0" w:color="000001"/>
-              <w:left w:val="single" w:sz="8" w:space="0" w:color="000001"/>
-              <w:bottom w:val="single" w:sz="8" w:space="0" w:color="000001"/>
-              <w:right w:val="single" w:sz="8" w:space="0" w:color="000001"/>
-              <w:insideH w:val="single" w:sz="8" w:space="0" w:color="000001"/>
-              <w:insideV w:val="single" w:sz="8" w:space="0" w:color="000001"/>
-            </w:tcBorders>
-            <w:shd w:fill="auto" w:val="clear"/>
-            <w:tcMar>
-              <w:left w:w="50" w:type="dxa"/>
+            <w:tcW w:w="1524" w:type="dxa"/>
+            <w:tcBorders>
+              <w:top w:val="single" w:sz="8" w:space="0" w:color="000001"/>
+              <w:left w:val="single" w:sz="8" w:space="0" w:color="000001"/>
+              <w:bottom w:val="single" w:sz="8" w:space="0" w:color="000001"/>
+              <w:right w:val="single" w:sz="8" w:space="0" w:color="000001"/>
+              <w:insideH w:val="single" w:sz="8" w:space="0" w:color="000001"/>
+              <w:insideV w:val="single" w:sz="8" w:space="0" w:color="000001"/>
+            </w:tcBorders>
+            <w:shd w:fill="auto" w:val="clear"/>
+            <w:tcMar>
+              <w:left w:w="40" w:type="dxa"/>
             </w:tcMar>
           </w:tcPr>
           <w:p>
@@ -7092,18 +6958,18 @@
         </w:tc>
         <w:tc>
           <w:tcPr>
-            <w:tcW w:w="3514" w:type="dxa"/>
-            <w:tcBorders>
-              <w:top w:val="single" w:sz="8" w:space="0" w:color="000001"/>
-              <w:left w:val="single" w:sz="8" w:space="0" w:color="000001"/>
-              <w:bottom w:val="single" w:sz="8" w:space="0" w:color="000001"/>
-              <w:right w:val="single" w:sz="8" w:space="0" w:color="000001"/>
-              <w:insideH w:val="single" w:sz="8" w:space="0" w:color="000001"/>
-              <w:insideV w:val="single" w:sz="8" w:space="0" w:color="000001"/>
-            </w:tcBorders>
-            <w:shd w:fill="auto" w:val="clear"/>
-            <w:tcMar>
-              <w:left w:w="50" w:type="dxa"/>
+            <w:tcW w:w="3515" w:type="dxa"/>
+            <w:tcBorders>
+              <w:top w:val="single" w:sz="8" w:space="0" w:color="000001"/>
+              <w:left w:val="single" w:sz="8" w:space="0" w:color="000001"/>
+              <w:bottom w:val="single" w:sz="8" w:space="0" w:color="000001"/>
+              <w:right w:val="single" w:sz="8" w:space="0" w:color="000001"/>
+              <w:insideH w:val="single" w:sz="8" w:space="0" w:color="000001"/>
+              <w:insideV w:val="single" w:sz="8" w:space="0" w:color="000001"/>
+            </w:tcBorders>
+            <w:shd w:fill="auto" w:val="clear"/>
+            <w:tcMar>
+              <w:left w:w="40" w:type="dxa"/>
             </w:tcMar>
           </w:tcPr>
           <w:p>
@@ -7148,7 +7014,7 @@
             </w:tcBorders>
             <w:shd w:fill="auto" w:val="clear"/>
             <w:tcMar>
-              <w:left w:w="50" w:type="dxa"/>
+              <w:left w:w="40" w:type="dxa"/>
             </w:tcMar>
           </w:tcPr>
           <w:p>
@@ -7183,7 +7049,7 @@
             </w:tcBorders>
             <w:shd w:fill="auto" w:val="clear"/>
             <w:tcMar>
-              <w:left w:w="50" w:type="dxa"/>
+              <w:left w:w="40" w:type="dxa"/>
             </w:tcMar>
           </w:tcPr>
           <w:p>
@@ -7217,7 +7083,7 @@
             </w:tcBorders>
             <w:shd w:fill="auto" w:val="clear"/>
             <w:tcMar>
-              <w:left w:w="50" w:type="dxa"/>
+              <w:left w:w="40" w:type="dxa"/>
             </w:tcMar>
           </w:tcPr>
           <w:p>
@@ -7269,8 +7135,8 @@
         <w:spacing w:before="0" w:after="0"/>
         <w:rPr/>
       </w:pPr>
-      <w:bookmarkStart w:id="25" w:name="_4w6r8buy4lrp"/>
-      <w:bookmarkEnd w:id="25"/>
+      <w:bookmarkStart w:id="26" w:name="_4w6r8buy4lrp"/>
+      <w:bookmarkEnd w:id="26"/>
       <w:r>
         <w:rPr/>
         <w:t>Warning and Degradation Concept</w:t>
@@ -7318,7 +7184,7 @@
         <w:tblStyle w:val="Table10"/>
         <w:tblW w:w="9360" w:type="dxa"/>
         <w:jc w:val="left"/>
-        <w:tblInd w:w="-56" w:type="dxa"/>
+        <w:tblInd w:w="-66" w:type="dxa"/>
         <w:tblBorders>
           <w:top w:val="single" w:sz="8" w:space="0" w:color="000001"/>
           <w:left w:val="single" w:sz="8" w:space="0" w:color="000001"/>
@@ -7329,7 +7195,7 @@
         </w:tblBorders>
         <w:tblCellMar>
           <w:top w:w="100" w:type="dxa"/>
-          <w:left w:w="50" w:type="dxa"/>
+          <w:left w:w="40" w:type="dxa"/>
           <w:bottom w:w="100" w:type="dxa"/>
           <w:right w:w="100" w:type="dxa"/>
         </w:tblCellMar>
@@ -7357,7 +7223,7 @@
             </w:tcBorders>
             <w:shd w:fill="CCCCCC"/>
             <w:tcMar>
-              <w:left w:w="50" w:type="dxa"/>
+              <w:left w:w="40" w:type="dxa"/>
             </w:tcMar>
           </w:tcPr>
           <w:p>
@@ -7396,7 +7262,7 @@
             </w:tcBorders>
             <w:shd w:fill="CCCCCC"/>
             <w:tcMar>
-              <w:left w:w="50" w:type="dxa"/>
+              <w:left w:w="40" w:type="dxa"/>
             </w:tcMar>
           </w:tcPr>
           <w:p>
@@ -7435,7 +7301,7 @@
             </w:tcBorders>
             <w:shd w:fill="CCCCCC"/>
             <w:tcMar>
-              <w:left w:w="50" w:type="dxa"/>
+              <w:left w:w="40" w:type="dxa"/>
             </w:tcMar>
           </w:tcPr>
           <w:p>
@@ -7474,7 +7340,7 @@
             </w:tcBorders>
             <w:shd w:fill="CCCCCC"/>
             <w:tcMar>
-              <w:left w:w="50" w:type="dxa"/>
+              <w:left w:w="40" w:type="dxa"/>
             </w:tcMar>
           </w:tcPr>
           <w:p>
@@ -7513,7 +7379,7 @@
             </w:tcBorders>
             <w:shd w:fill="CCCCCC"/>
             <w:tcMar>
-              <w:left w:w="50" w:type="dxa"/>
+              <w:left w:w="40" w:type="dxa"/>
             </w:tcMar>
           </w:tcPr>
           <w:p>
@@ -7555,7 +7421,7 @@
             </w:tcBorders>
             <w:shd w:fill="auto" w:val="clear"/>
             <w:tcMar>
-              <w:left w:w="50" w:type="dxa"/>
+              <w:left w:w="40" w:type="dxa"/>
             </w:tcMar>
           </w:tcPr>
           <w:p>
@@ -7589,7 +7455,7 @@
             </w:tcBorders>
             <w:shd w:fill="auto" w:val="clear"/>
             <w:tcMar>
-              <w:left w:w="50" w:type="dxa"/>
+              <w:left w:w="40" w:type="dxa"/>
             </w:tcMar>
           </w:tcPr>
           <w:p>
@@ -7623,7 +7489,7 @@
             </w:tcBorders>
             <w:shd w:fill="auto" w:val="clear"/>
             <w:tcMar>
-              <w:left w:w="50" w:type="dxa"/>
+              <w:left w:w="40" w:type="dxa"/>
             </w:tcMar>
           </w:tcPr>
           <w:p>
@@ -7657,7 +7523,7 @@
             </w:tcBorders>
             <w:shd w:fill="auto" w:val="clear"/>
             <w:tcMar>
-              <w:left w:w="50" w:type="dxa"/>
+              <w:left w:w="40" w:type="dxa"/>
             </w:tcMar>
           </w:tcPr>
           <w:p>
@@ -7691,7 +7557,7 @@
             </w:tcBorders>
             <w:shd w:fill="auto" w:val="clear"/>
             <w:tcMar>
-              <w:left w:w="50" w:type="dxa"/>
+              <w:left w:w="40" w:type="dxa"/>
             </w:tcMar>
           </w:tcPr>
           <w:p>
@@ -7728,7 +7594,7 @@
             </w:tcBorders>
             <w:shd w:fill="auto" w:val="clear"/>
             <w:tcMar>
-              <w:left w:w="50" w:type="dxa"/>
+              <w:left w:w="40" w:type="dxa"/>
             </w:tcMar>
           </w:tcPr>
           <w:p>
@@ -7762,7 +7628,7 @@
             </w:tcBorders>
             <w:shd w:fill="auto" w:val="clear"/>
             <w:tcMar>
-              <w:left w:w="50" w:type="dxa"/>
+              <w:left w:w="40" w:type="dxa"/>
             </w:tcMar>
           </w:tcPr>
           <w:p>
@@ -7792,7 +7658,7 @@
             </w:tcBorders>
             <w:shd w:fill="auto" w:val="clear"/>
             <w:tcMar>
-              <w:left w:w="50" w:type="dxa"/>
+              <w:left w:w="40" w:type="dxa"/>
             </w:tcMar>
           </w:tcPr>
           <w:p>
@@ -7826,7 +7692,7 @@
             </w:tcBorders>
             <w:shd w:fill="auto" w:val="clear"/>
             <w:tcMar>
-              <w:left w:w="50" w:type="dxa"/>
+              <w:left w:w="40" w:type="dxa"/>
             </w:tcMar>
           </w:tcPr>
           <w:p>
@@ -7860,7 +7726,7 @@
             </w:tcBorders>
             <w:shd w:fill="auto" w:val="clear"/>
             <w:tcMar>
-              <w:left w:w="50" w:type="dxa"/>
+              <w:left w:w="40" w:type="dxa"/>
             </w:tcMar>
           </w:tcPr>
           <w:p>
@@ -8712,6 +8578,78 @@
       <w:u w:val="none"/>
     </w:rPr>
   </w:style>
+  <w:style w:type="character" w:styleId="ListLabel46">
+    <w:name w:val="ListLabel 46"/>
+    <w:qFormat/>
+    <w:rPr>
+      <w:rFonts w:cs="OpenSymbol"/>
+      <w:u w:val="none"/>
+    </w:rPr>
+  </w:style>
+  <w:style w:type="character" w:styleId="ListLabel47">
+    <w:name w:val="ListLabel 47"/>
+    <w:qFormat/>
+    <w:rPr>
+      <w:rFonts w:cs="OpenSymbol"/>
+      <w:u w:val="none"/>
+    </w:rPr>
+  </w:style>
+  <w:style w:type="character" w:styleId="ListLabel48">
+    <w:name w:val="ListLabel 48"/>
+    <w:qFormat/>
+    <w:rPr>
+      <w:rFonts w:cs="OpenSymbol"/>
+      <w:u w:val="none"/>
+    </w:rPr>
+  </w:style>
+  <w:style w:type="character" w:styleId="ListLabel49">
+    <w:name w:val="ListLabel 49"/>
+    <w:qFormat/>
+    <w:rPr>
+      <w:rFonts w:cs="OpenSymbol"/>
+      <w:u w:val="none"/>
+    </w:rPr>
+  </w:style>
+  <w:style w:type="character" w:styleId="ListLabel50">
+    <w:name w:val="ListLabel 50"/>
+    <w:qFormat/>
+    <w:rPr>
+      <w:rFonts w:cs="OpenSymbol"/>
+      <w:u w:val="none"/>
+    </w:rPr>
+  </w:style>
+  <w:style w:type="character" w:styleId="ListLabel51">
+    <w:name w:val="ListLabel 51"/>
+    <w:qFormat/>
+    <w:rPr>
+      <w:rFonts w:cs="OpenSymbol"/>
+      <w:u w:val="none"/>
+    </w:rPr>
+  </w:style>
+  <w:style w:type="character" w:styleId="ListLabel52">
+    <w:name w:val="ListLabel 52"/>
+    <w:qFormat/>
+    <w:rPr>
+      <w:rFonts w:cs="OpenSymbol"/>
+      <w:u w:val="none"/>
+    </w:rPr>
+  </w:style>
+  <w:style w:type="character" w:styleId="ListLabel53">
+    <w:name w:val="ListLabel 53"/>
+    <w:qFormat/>
+    <w:rPr>
+      <w:rFonts w:cs="OpenSymbol"/>
+      <w:u w:val="none"/>
+    </w:rPr>
+  </w:style>
+  <w:style w:type="character" w:styleId="ListLabel54">
+    <w:name w:val="ListLabel 54"/>
+    <w:qFormat/>
+    <w:rPr>
+      <w:rFonts w:cs="OpenSymbol"/>
+      <w:u w:val="none"/>
+    </w:rPr>
+  </w:style>
   <w:style w:type="paragraph" w:styleId="Heading">
     <w:name w:val="Heading"/>
     <w:basedOn w:val="Normal"/>

</xml_diff>